<commit_message>
testing doc along with review schema
</commit_message>
<xml_diff>
--- a/FYPSRS.docx
+++ b/FYPSRS.docx
@@ -6002,6 +6002,679 @@
           <w:p>
             <w:r>
               <w:t>Review Restriction</w:t>
+            </w:r>
+          </w:p>
+        </w:tc>
+      </w:tr>
+    </w:tbl>
+    <w:p/>
+    <w:p/>
+    <w:p>
+      <w:r>
+        <w:rPr>
+          <w:b/>
+          <w:bCs/>
+        </w:rPr>
+        <w:t xml:space="preserve">Software Requirements Specification: </w:t>
+      </w:r>
+      <w:r>
+        <w:rPr>
+          <w:b/>
+          <w:bCs/>
+        </w:rPr>
+        <w:t>Chat</w:t>
+      </w:r>
+      <w:r>
+        <w:rPr>
+          <w:b/>
+          <w:bCs/>
+        </w:rPr>
+        <w:t xml:space="preserve"> System</w:t>
+      </w:r>
+    </w:p>
+    <w:p/>
+    <w:tbl>
+      <w:tblPr>
+        <w:tblW w:w="0" w:type="auto"/>
+        <w:tblCellSpacing w:w="15" w:type="dxa"/>
+        <w:tblBorders>
+          <w:top w:val="single" w:sz="4" w:space="0" w:color="auto"/>
+          <w:left w:val="single" w:sz="4" w:space="0" w:color="auto"/>
+          <w:bottom w:val="single" w:sz="4" w:space="0" w:color="auto"/>
+          <w:right w:val="single" w:sz="4" w:space="0" w:color="auto"/>
+          <w:insideH w:val="single" w:sz="4" w:space="0" w:color="auto"/>
+          <w:insideV w:val="single" w:sz="4" w:space="0" w:color="auto"/>
+        </w:tblBorders>
+        <w:tblCellMar>
+          <w:top w:w="15" w:type="dxa"/>
+          <w:left w:w="15" w:type="dxa"/>
+          <w:bottom w:w="15" w:type="dxa"/>
+          <w:right w:w="15" w:type="dxa"/>
+        </w:tblCellMar>
+        <w:tblLook w:val="04A0" w:firstRow="1" w:lastRow="0" w:firstColumn="1" w:lastColumn="0" w:noHBand="0" w:noVBand="1"/>
+      </w:tblPr>
+      <w:tblGrid>
+        <w:gridCol w:w="1423"/>
+        <w:gridCol w:w="5553"/>
+        <w:gridCol w:w="2374"/>
+      </w:tblGrid>
+      <w:tr>
+        <w:trPr>
+          <w:tblCellSpacing w:w="15" w:type="dxa"/>
+        </w:trPr>
+        <w:tc>
+          <w:tcPr>
+            <w:tcW w:w="0" w:type="auto"/>
+            <w:tcMar>
+              <w:top w:w="90" w:type="dxa"/>
+              <w:left w:w="180" w:type="dxa"/>
+              <w:bottom w:w="90" w:type="dxa"/>
+              <w:right w:w="180" w:type="dxa"/>
+            </w:tcMar>
+            <w:vAlign w:val="center"/>
+            <w:hideMark/>
+          </w:tcPr>
+          <w:p>
+            <w:pPr>
+              <w:rPr>
+                <w:b/>
+                <w:bCs/>
+              </w:rPr>
+            </w:pPr>
+            <w:r>
+              <w:rPr>
+                <w:b/>
+                <w:bCs/>
+              </w:rPr>
+              <w:t>Req. Code</w:t>
+            </w:r>
+          </w:p>
+        </w:tc>
+        <w:tc>
+          <w:tcPr>
+            <w:tcW w:w="0" w:type="auto"/>
+            <w:tcMar>
+              <w:top w:w="90" w:type="dxa"/>
+              <w:left w:w="180" w:type="dxa"/>
+              <w:bottom w:w="90" w:type="dxa"/>
+              <w:right w:w="180" w:type="dxa"/>
+            </w:tcMar>
+            <w:vAlign w:val="center"/>
+            <w:hideMark/>
+          </w:tcPr>
+          <w:p>
+            <w:pPr>
+              <w:rPr>
+                <w:b/>
+                <w:bCs/>
+              </w:rPr>
+            </w:pPr>
+            <w:r>
+              <w:rPr>
+                <w:b/>
+                <w:bCs/>
+              </w:rPr>
+              <w:t>Req. Description</w:t>
+            </w:r>
+          </w:p>
+        </w:tc>
+        <w:tc>
+          <w:tcPr>
+            <w:tcW w:w="0" w:type="auto"/>
+            <w:tcMar>
+              <w:top w:w="90" w:type="dxa"/>
+              <w:left w:w="180" w:type="dxa"/>
+              <w:bottom w:w="90" w:type="dxa"/>
+              <w:right w:w="180" w:type="dxa"/>
+            </w:tcMar>
+            <w:vAlign w:val="center"/>
+            <w:hideMark/>
+          </w:tcPr>
+          <w:p>
+            <w:pPr>
+              <w:rPr>
+                <w:b/>
+                <w:bCs/>
+              </w:rPr>
+            </w:pPr>
+            <w:r>
+              <w:rPr>
+                <w:b/>
+                <w:bCs/>
+              </w:rPr>
+              <w:t>Use Case</w:t>
+            </w:r>
+          </w:p>
+        </w:tc>
+      </w:tr>
+      <w:tr>
+        <w:trPr>
+          <w:tblCellSpacing w:w="15" w:type="dxa"/>
+        </w:trPr>
+        <w:tc>
+          <w:tcPr>
+            <w:tcW w:w="0" w:type="auto"/>
+            <w:tcMar>
+              <w:top w:w="90" w:type="dxa"/>
+              <w:left w:w="180" w:type="dxa"/>
+              <w:bottom w:w="90" w:type="dxa"/>
+              <w:right w:w="180" w:type="dxa"/>
+            </w:tcMar>
+            <w:vAlign w:val="center"/>
+            <w:hideMark/>
+          </w:tcPr>
+          <w:p>
+            <w:r>
+              <w:t>CHAT-F-1.0</w:t>
+            </w:r>
+          </w:p>
+        </w:tc>
+        <w:tc>
+          <w:tcPr>
+            <w:tcW w:w="0" w:type="auto"/>
+            <w:tcMar>
+              <w:top w:w="90" w:type="dxa"/>
+              <w:left w:w="180" w:type="dxa"/>
+              <w:bottom w:w="90" w:type="dxa"/>
+              <w:right w:w="180" w:type="dxa"/>
+            </w:tcMar>
+            <w:vAlign w:val="center"/>
+            <w:hideMark/>
+          </w:tcPr>
+          <w:p>
+            <w:r>
+              <w:t>The system shall allow users to send messages to other users.</w:t>
+            </w:r>
+          </w:p>
+        </w:tc>
+        <w:tc>
+          <w:tcPr>
+            <w:tcW w:w="0" w:type="auto"/>
+            <w:tcMar>
+              <w:top w:w="90" w:type="dxa"/>
+              <w:left w:w="180" w:type="dxa"/>
+              <w:bottom w:w="90" w:type="dxa"/>
+              <w:right w:w="180" w:type="dxa"/>
+            </w:tcMar>
+            <w:vAlign w:val="center"/>
+            <w:hideMark/>
+          </w:tcPr>
+          <w:p>
+            <w:r>
+              <w:t>Message Sending</w:t>
+            </w:r>
+          </w:p>
+        </w:tc>
+      </w:tr>
+      <w:tr>
+        <w:trPr>
+          <w:tblCellSpacing w:w="15" w:type="dxa"/>
+        </w:trPr>
+        <w:tc>
+          <w:tcPr>
+            <w:tcW w:w="0" w:type="auto"/>
+            <w:tcMar>
+              <w:top w:w="90" w:type="dxa"/>
+              <w:left w:w="180" w:type="dxa"/>
+              <w:bottom w:w="90" w:type="dxa"/>
+              <w:right w:w="180" w:type="dxa"/>
+            </w:tcMar>
+            <w:vAlign w:val="center"/>
+            <w:hideMark/>
+          </w:tcPr>
+          <w:p>
+            <w:r>
+              <w:lastRenderedPageBreak/>
+              <w:t>CHAT-F-1.1</w:t>
+            </w:r>
+          </w:p>
+        </w:tc>
+        <w:tc>
+          <w:tcPr>
+            <w:tcW w:w="0" w:type="auto"/>
+            <w:tcMar>
+              <w:top w:w="90" w:type="dxa"/>
+              <w:left w:w="180" w:type="dxa"/>
+              <w:bottom w:w="90" w:type="dxa"/>
+              <w:right w:w="180" w:type="dxa"/>
+            </w:tcMar>
+            <w:vAlign w:val="center"/>
+            <w:hideMark/>
+          </w:tcPr>
+          <w:p>
+            <w:r>
+              <w:t>Users shall be able to send text-based messages.</w:t>
+            </w:r>
+          </w:p>
+        </w:tc>
+        <w:tc>
+          <w:tcPr>
+            <w:tcW w:w="0" w:type="auto"/>
+            <w:tcMar>
+              <w:top w:w="90" w:type="dxa"/>
+              <w:left w:w="180" w:type="dxa"/>
+              <w:bottom w:w="90" w:type="dxa"/>
+              <w:right w:w="180" w:type="dxa"/>
+            </w:tcMar>
+            <w:vAlign w:val="center"/>
+            <w:hideMark/>
+          </w:tcPr>
+          <w:p>
+            <w:r>
+              <w:t>Message Sending</w:t>
+            </w:r>
+          </w:p>
+        </w:tc>
+      </w:tr>
+      <w:tr>
+        <w:trPr>
+          <w:tblCellSpacing w:w="15" w:type="dxa"/>
+        </w:trPr>
+        <w:tc>
+          <w:tcPr>
+            <w:tcW w:w="0" w:type="auto"/>
+            <w:tcMar>
+              <w:top w:w="90" w:type="dxa"/>
+              <w:left w:w="180" w:type="dxa"/>
+              <w:bottom w:w="90" w:type="dxa"/>
+              <w:right w:w="180" w:type="dxa"/>
+            </w:tcMar>
+            <w:vAlign w:val="center"/>
+            <w:hideMark/>
+          </w:tcPr>
+          <w:p>
+            <w:r>
+              <w:t>CHAT-F-1.2</w:t>
+            </w:r>
+          </w:p>
+        </w:tc>
+        <w:tc>
+          <w:tcPr>
+            <w:tcW w:w="0" w:type="auto"/>
+            <w:tcMar>
+              <w:top w:w="90" w:type="dxa"/>
+              <w:left w:w="180" w:type="dxa"/>
+              <w:bottom w:w="90" w:type="dxa"/>
+              <w:right w:w="180" w:type="dxa"/>
+            </w:tcMar>
+            <w:vAlign w:val="center"/>
+            <w:hideMark/>
+          </w:tcPr>
+          <w:p>
+            <w:r>
+              <w:t>The system shall display the sender's name or alias with each message.</w:t>
+            </w:r>
+          </w:p>
+        </w:tc>
+        <w:tc>
+          <w:tcPr>
+            <w:tcW w:w="0" w:type="auto"/>
+            <w:tcMar>
+              <w:top w:w="90" w:type="dxa"/>
+              <w:left w:w="180" w:type="dxa"/>
+              <w:bottom w:w="90" w:type="dxa"/>
+              <w:right w:w="180" w:type="dxa"/>
+            </w:tcMar>
+            <w:vAlign w:val="center"/>
+            <w:hideMark/>
+          </w:tcPr>
+          <w:p>
+            <w:r>
+              <w:t>Message Display</w:t>
+            </w:r>
+          </w:p>
+        </w:tc>
+      </w:tr>
+      <w:tr>
+        <w:trPr>
+          <w:tblCellSpacing w:w="15" w:type="dxa"/>
+        </w:trPr>
+        <w:tc>
+          <w:tcPr>
+            <w:tcW w:w="0" w:type="auto"/>
+            <w:tcMar>
+              <w:top w:w="90" w:type="dxa"/>
+              <w:left w:w="180" w:type="dxa"/>
+              <w:bottom w:w="90" w:type="dxa"/>
+              <w:right w:w="180" w:type="dxa"/>
+            </w:tcMar>
+            <w:vAlign w:val="center"/>
+            <w:hideMark/>
+          </w:tcPr>
+          <w:p>
+            <w:r>
+              <w:t>CHAT-F-1.3</w:t>
+            </w:r>
+          </w:p>
+        </w:tc>
+        <w:tc>
+          <w:tcPr>
+            <w:tcW w:w="0" w:type="auto"/>
+            <w:tcMar>
+              <w:top w:w="90" w:type="dxa"/>
+              <w:left w:w="180" w:type="dxa"/>
+              <w:bottom w:w="90" w:type="dxa"/>
+              <w:right w:w="180" w:type="dxa"/>
+            </w:tcMar>
+            <w:vAlign w:val="center"/>
+            <w:hideMark/>
+          </w:tcPr>
+          <w:p>
+            <w:r>
+              <w:t>The system shall display messages in chronological order (earliest first).</w:t>
+            </w:r>
+          </w:p>
+        </w:tc>
+        <w:tc>
+          <w:tcPr>
+            <w:tcW w:w="0" w:type="auto"/>
+            <w:tcMar>
+              <w:top w:w="90" w:type="dxa"/>
+              <w:left w:w="180" w:type="dxa"/>
+              <w:bottom w:w="90" w:type="dxa"/>
+              <w:right w:w="180" w:type="dxa"/>
+            </w:tcMar>
+            <w:vAlign w:val="center"/>
+            <w:hideMark/>
+          </w:tcPr>
+          <w:p>
+            <w:r>
+              <w:t>Message Display</w:t>
+            </w:r>
+          </w:p>
+        </w:tc>
+      </w:tr>
+      <w:tr>
+        <w:trPr>
+          <w:tblCellSpacing w:w="15" w:type="dxa"/>
+        </w:trPr>
+        <w:tc>
+          <w:tcPr>
+            <w:tcW w:w="0" w:type="auto"/>
+            <w:tcMar>
+              <w:top w:w="90" w:type="dxa"/>
+              <w:left w:w="180" w:type="dxa"/>
+              <w:bottom w:w="90" w:type="dxa"/>
+              <w:right w:w="180" w:type="dxa"/>
+            </w:tcMar>
+            <w:vAlign w:val="center"/>
+            <w:hideMark/>
+          </w:tcPr>
+          <w:p>
+            <w:r>
+              <w:t>CHAT-F-1.4</w:t>
+            </w:r>
+          </w:p>
+        </w:tc>
+        <w:tc>
+          <w:tcPr>
+            <w:tcW w:w="0" w:type="auto"/>
+            <w:tcMar>
+              <w:top w:w="90" w:type="dxa"/>
+              <w:left w:w="180" w:type="dxa"/>
+              <w:bottom w:w="90" w:type="dxa"/>
+              <w:right w:w="180" w:type="dxa"/>
+            </w:tcMar>
+            <w:vAlign w:val="center"/>
+            <w:hideMark/>
+          </w:tcPr>
+          <w:p>
+            <w:r>
+              <w:t>The system shall provide visual notifications when new messages are received.</w:t>
+            </w:r>
+          </w:p>
+        </w:tc>
+        <w:tc>
+          <w:tcPr>
+            <w:tcW w:w="0" w:type="auto"/>
+            <w:tcMar>
+              <w:top w:w="90" w:type="dxa"/>
+              <w:left w:w="180" w:type="dxa"/>
+              <w:bottom w:w="90" w:type="dxa"/>
+              <w:right w:w="180" w:type="dxa"/>
+            </w:tcMar>
+            <w:vAlign w:val="center"/>
+            <w:hideMark/>
+          </w:tcPr>
+          <w:p>
+            <w:r>
+              <w:t>Message Notification</w:t>
+            </w:r>
+          </w:p>
+        </w:tc>
+      </w:tr>
+      <w:tr>
+        <w:trPr>
+          <w:tblCellSpacing w:w="15" w:type="dxa"/>
+        </w:trPr>
+        <w:tc>
+          <w:tcPr>
+            <w:tcW w:w="0" w:type="auto"/>
+            <w:tcMar>
+              <w:top w:w="90" w:type="dxa"/>
+              <w:left w:w="180" w:type="dxa"/>
+              <w:bottom w:w="90" w:type="dxa"/>
+              <w:right w:w="180" w:type="dxa"/>
+            </w:tcMar>
+            <w:vAlign w:val="center"/>
+            <w:hideMark/>
+          </w:tcPr>
+          <w:p>
+            <w:r>
+              <w:t>CHAT-F-1.5</w:t>
+            </w:r>
+          </w:p>
+        </w:tc>
+        <w:tc>
+          <w:tcPr>
+            <w:tcW w:w="0" w:type="auto"/>
+            <w:tcMar>
+              <w:top w:w="90" w:type="dxa"/>
+              <w:left w:w="180" w:type="dxa"/>
+              <w:bottom w:w="90" w:type="dxa"/>
+              <w:right w:w="180" w:type="dxa"/>
+            </w:tcMar>
+            <w:vAlign w:val="center"/>
+            <w:hideMark/>
+          </w:tcPr>
+          <w:p>
+            <w:r>
+              <w:t>The system shall persist messages for future access.</w:t>
+            </w:r>
+          </w:p>
+        </w:tc>
+        <w:tc>
+          <w:tcPr>
+            <w:tcW w:w="0" w:type="auto"/>
+            <w:tcMar>
+              <w:top w:w="90" w:type="dxa"/>
+              <w:left w:w="180" w:type="dxa"/>
+              <w:bottom w:w="90" w:type="dxa"/>
+              <w:right w:w="180" w:type="dxa"/>
+            </w:tcMar>
+            <w:vAlign w:val="center"/>
+            <w:hideMark/>
+          </w:tcPr>
+          <w:p>
+            <w:r>
+              <w:t>Message Persistence</w:t>
+            </w:r>
+          </w:p>
+        </w:tc>
+      </w:tr>
+      <w:tr>
+        <w:trPr>
+          <w:tblCellSpacing w:w="15" w:type="dxa"/>
+        </w:trPr>
+        <w:tc>
+          <w:tcPr>
+            <w:tcW w:w="0" w:type="auto"/>
+            <w:tcMar>
+              <w:top w:w="90" w:type="dxa"/>
+              <w:left w:w="180" w:type="dxa"/>
+              <w:bottom w:w="90" w:type="dxa"/>
+              <w:right w:w="180" w:type="dxa"/>
+            </w:tcMar>
+            <w:vAlign w:val="center"/>
+            <w:hideMark/>
+          </w:tcPr>
+          <w:p>
+            <w:r>
+              <w:t>CHAT-F-1.6</w:t>
+            </w:r>
+          </w:p>
+        </w:tc>
+        <w:tc>
+          <w:tcPr>
+            <w:tcW w:w="0" w:type="auto"/>
+            <w:tcMar>
+              <w:top w:w="90" w:type="dxa"/>
+              <w:left w:w="180" w:type="dxa"/>
+              <w:bottom w:w="90" w:type="dxa"/>
+              <w:right w:w="180" w:type="dxa"/>
+            </w:tcMar>
+            <w:vAlign w:val="center"/>
+            <w:hideMark/>
+          </w:tcPr>
+          <w:p>
+            <w:r>
+              <w:t>Users shall be able to search through their message history.</w:t>
+            </w:r>
+          </w:p>
+        </w:tc>
+        <w:tc>
+          <w:tcPr>
+            <w:tcW w:w="0" w:type="auto"/>
+            <w:tcMar>
+              <w:top w:w="90" w:type="dxa"/>
+              <w:left w:w="180" w:type="dxa"/>
+              <w:bottom w:w="90" w:type="dxa"/>
+              <w:right w:w="180" w:type="dxa"/>
+            </w:tcMar>
+            <w:vAlign w:val="center"/>
+            <w:hideMark/>
+          </w:tcPr>
+          <w:p>
+            <w:r>
+              <w:t>Message Retrieval</w:t>
+            </w:r>
+          </w:p>
+        </w:tc>
+      </w:tr>
+      <w:tr>
+        <w:trPr>
+          <w:tblCellSpacing w:w="15" w:type="dxa"/>
+        </w:trPr>
+        <w:tc>
+          <w:tcPr>
+            <w:tcW w:w="0" w:type="auto"/>
+            <w:tcMar>
+              <w:top w:w="90" w:type="dxa"/>
+              <w:left w:w="180" w:type="dxa"/>
+              <w:bottom w:w="90" w:type="dxa"/>
+              <w:right w:w="180" w:type="dxa"/>
+            </w:tcMar>
+            <w:vAlign w:val="center"/>
+            <w:hideMark/>
+          </w:tcPr>
+          <w:p>
+            <w:r>
+              <w:t>CHAT-F-1.7</w:t>
+            </w:r>
+          </w:p>
+        </w:tc>
+        <w:tc>
+          <w:tcPr>
+            <w:tcW w:w="0" w:type="auto"/>
+            <w:tcMar>
+              <w:top w:w="90" w:type="dxa"/>
+              <w:left w:w="180" w:type="dxa"/>
+              <w:bottom w:w="90" w:type="dxa"/>
+              <w:right w:w="180" w:type="dxa"/>
+            </w:tcMar>
+            <w:vAlign w:val="center"/>
+            <w:hideMark/>
+          </w:tcPr>
+          <w:p>
+            <w:r>
+              <w:t>Users shall be able to initiate a chat with another user through their profile page.</w:t>
+            </w:r>
+          </w:p>
+        </w:tc>
+        <w:tc>
+          <w:tcPr>
+            <w:tcW w:w="0" w:type="auto"/>
+            <w:tcMar>
+              <w:top w:w="90" w:type="dxa"/>
+              <w:left w:w="180" w:type="dxa"/>
+              <w:bottom w:w="90" w:type="dxa"/>
+              <w:right w:w="180" w:type="dxa"/>
+            </w:tcMar>
+            <w:vAlign w:val="center"/>
+            <w:hideMark/>
+          </w:tcPr>
+          <w:p>
+            <w:r>
+              <w:t>Chat Initiation</w:t>
+            </w:r>
+          </w:p>
+        </w:tc>
+      </w:tr>
+      <w:tr>
+        <w:trPr>
+          <w:tblCellSpacing w:w="15" w:type="dxa"/>
+        </w:trPr>
+        <w:tc>
+          <w:tcPr>
+            <w:tcW w:w="0" w:type="auto"/>
+            <w:tcMar>
+              <w:top w:w="90" w:type="dxa"/>
+              <w:left w:w="180" w:type="dxa"/>
+              <w:bottom w:w="90" w:type="dxa"/>
+              <w:right w:w="180" w:type="dxa"/>
+            </w:tcMar>
+            <w:vAlign w:val="center"/>
+            <w:hideMark/>
+          </w:tcPr>
+          <w:p>
+            <w:r>
+              <w:t>CHAT-F-1.8</w:t>
+            </w:r>
+          </w:p>
+        </w:tc>
+        <w:tc>
+          <w:tcPr>
+            <w:tcW w:w="0" w:type="auto"/>
+            <w:tcMar>
+              <w:top w:w="90" w:type="dxa"/>
+              <w:left w:w="180" w:type="dxa"/>
+              <w:bottom w:w="90" w:type="dxa"/>
+              <w:right w:w="180" w:type="dxa"/>
+            </w:tcMar>
+            <w:vAlign w:val="center"/>
+            <w:hideMark/>
+          </w:tcPr>
+          <w:p>
+            <w:r>
+              <w:t>Users shall be able to delete their own messages after sending.</w:t>
+            </w:r>
+          </w:p>
+        </w:tc>
+        <w:tc>
+          <w:tcPr>
+            <w:tcW w:w="0" w:type="auto"/>
+            <w:tcMar>
+              <w:top w:w="90" w:type="dxa"/>
+              <w:left w:w="180" w:type="dxa"/>
+              <w:bottom w:w="90" w:type="dxa"/>
+              <w:right w:w="180" w:type="dxa"/>
+            </w:tcMar>
+            <w:vAlign w:val="center"/>
+            <w:hideMark/>
+          </w:tcPr>
+          <w:p>
+            <w:r>
+              <w:t>Message Management</w:t>
             </w:r>
           </w:p>
         </w:tc>
@@ -7274,6 +7947,23 @@
 </file>
 
 <file path=customXml/item1.xml><?xml version="1.0" encoding="utf-8"?>
+<p:properties xmlns:p="http://schemas.microsoft.com/office/2006/metadata/properties" xmlns:xsi="http://www.w3.org/2001/XMLSchema-instance" xmlns:pc="http://schemas.microsoft.com/office/infopath/2007/PartnerControls">
+  <documentManagement>
+    <_activity xmlns="0169253d-7ae0-4ea0-82a7-0e461ba32614" xsi:nil="true"/>
+  </documentManagement>
+</p:properties>
+</file>
+
+<file path=customXml/item2.xml><?xml version="1.0" encoding="utf-8"?>
+<?mso-contentType ?>
+<FormTemplates xmlns="http://schemas.microsoft.com/sharepoint/v3/contenttype/forms">
+  <Display>DocumentLibraryForm</Display>
+  <Edit>DocumentLibraryForm</Edit>
+  <New>DocumentLibraryForm</New>
+</FormTemplates>
+</file>
+
+<file path=customXml/item3.xml><?xml version="1.0" encoding="utf-8"?>
 <ct:contentTypeSchema xmlns:ct="http://schemas.microsoft.com/office/2006/metadata/contentType" xmlns:ma="http://schemas.microsoft.com/office/2006/metadata/properties/metaAttributes" ct:_="" ma:_="" ma:contentTypeName="Document" ma:contentTypeID="0x0101006D8FDD0EB65CC3478F3AFACBFECD8287" ma:contentTypeVersion="10" ma:contentTypeDescription="Create a new document." ma:contentTypeScope="" ma:versionID="7ff6bb3531920b53c79d9980d570ad9d">
   <xsd:schema xmlns:xsd="http://www.w3.org/2001/XMLSchema" xmlns:xs="http://www.w3.org/2001/XMLSchema" xmlns:p="http://schemas.microsoft.com/office/2006/metadata/properties" xmlns:ns3="0169253d-7ae0-4ea0-82a7-0e461ba32614" targetNamespace="http://schemas.microsoft.com/office/2006/metadata/properties" ma:root="true" ma:fieldsID="688f839b9bf8698274d84398b6bf3d3c" ns3:_="">
     <xsd:import namespace="0169253d-7ae0-4ea0-82a7-0e461ba32614"/>
@@ -7453,28 +8143,29 @@
 </ct:contentTypeSchema>
 </file>
 
-<file path=customXml/item2.xml><?xml version="1.0" encoding="utf-8"?>
-<?mso-contentType ?>
-<FormTemplates xmlns="http://schemas.microsoft.com/sharepoint/v3/contenttype/forms">
-  <Display>DocumentLibraryForm</Display>
-  <Edit>DocumentLibraryForm</Edit>
-  <New>DocumentLibraryForm</New>
-</FormTemplates>
-</file>
-
-<file path=customXml/item3.xml><?xml version="1.0" encoding="utf-8"?>
-<p:properties xmlns:p="http://schemas.microsoft.com/office/2006/metadata/properties" xmlns:xsi="http://www.w3.org/2001/XMLSchema-instance" xmlns:pc="http://schemas.microsoft.com/office/infopath/2007/PartnerControls">
-  <documentManagement>
-    <_activity xmlns="0169253d-7ae0-4ea0-82a7-0e461ba32614" xsi:nil="true"/>
-  </documentManagement>
-</p:properties>
-</file>
-
 <file path=customXml/item4.xml><?xml version="1.0" encoding="utf-8"?>
 <b:Sources xmlns:b="http://schemas.openxmlformats.org/officeDocument/2006/bibliography" xmlns="http://schemas.openxmlformats.org/officeDocument/2006/bibliography" SelectedStyle="\HarvardAnglia2008OfficeOnline.xsl" StyleName="Harvard - Anglia" Version="2008"/>
 </file>
 
 <file path=customXml/itemProps1.xml><?xml version="1.0" encoding="utf-8"?>
+<ds:datastoreItem xmlns:ds="http://schemas.openxmlformats.org/officeDocument/2006/customXml" ds:itemID="{993A9ED5-84FA-419D-B65C-B6CDF7240DA9}">
+  <ds:schemaRefs>
+    <ds:schemaRef ds:uri="http://schemas.microsoft.com/office/2006/metadata/properties"/>
+    <ds:schemaRef ds:uri="http://schemas.microsoft.com/office/infopath/2007/PartnerControls"/>
+    <ds:schemaRef ds:uri="0169253d-7ae0-4ea0-82a7-0e461ba32614"/>
+  </ds:schemaRefs>
+</ds:datastoreItem>
+</file>
+
+<file path=customXml/itemProps2.xml><?xml version="1.0" encoding="utf-8"?>
+<ds:datastoreItem xmlns:ds="http://schemas.openxmlformats.org/officeDocument/2006/customXml" ds:itemID="{F8F51702-CAA5-48F5-92F8-A3A1DBCA41FE}">
+  <ds:schemaRefs>
+    <ds:schemaRef ds:uri="http://schemas.microsoft.com/sharepoint/v3/contenttype/forms"/>
+  </ds:schemaRefs>
+</ds:datastoreItem>
+</file>
+
+<file path=customXml/itemProps3.xml><?xml version="1.0" encoding="utf-8"?>
 <ds:datastoreItem xmlns:ds="http://schemas.openxmlformats.org/officeDocument/2006/customXml" ds:itemID="{31A91ADE-DFD8-4596-B9A6-CD8CD46B1D94}">
   <ds:schemaRefs>
     <ds:schemaRef ds:uri="http://schemas.microsoft.com/office/2006/metadata/contentType"/>
@@ -7492,30 +8183,6 @@
 </ds:datastoreItem>
 </file>
 
-<file path=customXml/itemProps2.xml><?xml version="1.0" encoding="utf-8"?>
-<ds:datastoreItem xmlns:ds="http://schemas.openxmlformats.org/officeDocument/2006/customXml" ds:itemID="{F8F51702-CAA5-48F5-92F8-A3A1DBCA41FE}">
-  <ds:schemaRefs>
-    <ds:schemaRef ds:uri="http://schemas.microsoft.com/sharepoint/v3/contenttype/forms"/>
-  </ds:schemaRefs>
-</ds:datastoreItem>
-</file>
-
-<file path=customXml/itemProps3.xml><?xml version="1.0" encoding="utf-8"?>
-<ds:datastoreItem xmlns:ds="http://schemas.openxmlformats.org/officeDocument/2006/customXml" ds:itemID="{993A9ED5-84FA-419D-B65C-B6CDF7240DA9}">
-  <ds:schemaRefs>
-    <ds:schemaRef ds:uri="http://schemas.microsoft.com/office/infopath/2007/PartnerControls"/>
-    <ds:schemaRef ds:uri="http://schemas.microsoft.com/office/2006/documentManagement/types"/>
-    <ds:schemaRef ds:uri="http://purl.org/dc/terms/"/>
-    <ds:schemaRef ds:uri="http://schemas.openxmlformats.org/package/2006/metadata/core-properties"/>
-    <ds:schemaRef ds:uri="http://purl.org/dc/dcmitype/"/>
-    <ds:schemaRef ds:uri="http://schemas.microsoft.com/office/2006/metadata/properties"/>
-    <ds:schemaRef ds:uri="0169253d-7ae0-4ea0-82a7-0e461ba32614"/>
-    <ds:schemaRef ds:uri="http://www.w3.org/XML/1998/namespace"/>
-    <ds:schemaRef ds:uri="http://purl.org/dc/elements/1.1/"/>
-  </ds:schemaRefs>
-</ds:datastoreItem>
-</file>
-
 <file path=customXml/itemProps4.xml><?xml version="1.0" encoding="utf-8"?>
 <ds:datastoreItem xmlns:ds="http://schemas.openxmlformats.org/officeDocument/2006/customXml" ds:itemID="{58E75011-E67C-4BBC-8FE6-79F776D8BE1E}">
   <ds:schemaRefs>

</xml_diff>